<commit_message>
Adaugare tema 3 final + imbunatatiri
</commit_message>
<xml_diff>
--- a/Courier FDBO/Documente Word/TEMA_SIA02 - L3. Integration and Analytical Model.docx
+++ b/Courier FDBO/Documente Word/TEMA_SIA02 - L3. Integration and Analytical Model.docx
@@ -2350,21 +2350,7 @@
           <w:sz w:val="21"/>
           <w:szCs w:val="21"/>
         </w:rPr>
-        <w:t>Tabela_de_fapte_</w:t>
-      </w:r>
-      <w:r>
-        <w:rPr>
-          <w:sz w:val="21"/>
-          <w:szCs w:val="21"/>
-        </w:rPr>
-        <w:t>3</w:t>
-      </w:r>
-      <w:r>
-        <w:rPr>
-          <w:sz w:val="21"/>
-          <w:szCs w:val="21"/>
-        </w:rPr>
-        <w:t xml:space="preserve">: </w:t>
+        <w:t xml:space="preserve">Tabela_de_fapte_3: </w:t>
       </w:r>
       <w:proofErr w:type="spellStart"/>
       <w:r>
@@ -6784,21 +6770,7 @@
           <w:sz w:val="21"/>
           <w:szCs w:val="21"/>
         </w:rPr>
-        <w:t>Tabela_dimensionala_</w:t>
-      </w:r>
-      <w:r>
-        <w:rPr>
-          <w:sz w:val="21"/>
-          <w:szCs w:val="21"/>
-        </w:rPr>
-        <w:t>6</w:t>
-      </w:r>
-      <w:r>
-        <w:rPr>
-          <w:sz w:val="21"/>
-          <w:szCs w:val="21"/>
-        </w:rPr>
-        <w:t xml:space="preserve">: </w:t>
+        <w:t xml:space="preserve">Tabela_dimensionala_6: </w:t>
       </w:r>
       <w:proofErr w:type="spellStart"/>
       <w:r>
@@ -12570,21 +12542,7 @@
           <w:sz w:val="21"/>
           <w:szCs w:val="21"/>
         </w:rPr>
-        <w:t>View_Analitic_OLAP_</w:t>
-      </w:r>
-      <w:r>
-        <w:rPr>
-          <w:sz w:val="21"/>
-          <w:szCs w:val="21"/>
-        </w:rPr>
-        <w:t>6</w:t>
-      </w:r>
-      <w:r>
-        <w:rPr>
-          <w:sz w:val="21"/>
-          <w:szCs w:val="21"/>
-        </w:rPr>
-        <w:t xml:space="preserve">: </w:t>
+        <w:t xml:space="preserve">View_Analitic_OLAP_6: </w:t>
       </w:r>
       <w:proofErr w:type="spellStart"/>
       <w:r>
@@ -13860,6 +13818,1568 @@
         </w:rPr>
         <w:t xml:space="preserve"> complex.</w:t>
       </w:r>
+    </w:p>
+    <w:p>
+      <w:pPr>
+        <w:numPr>
+          <w:ilvl w:val="0"/>
+          <w:numId w:val="2"/>
+        </w:numPr>
+        <w:spacing w:line="360" w:lineRule="auto"/>
+        <w:ind w:firstLine="147"/>
+        <w:jc w:val="both"/>
+        <w:rPr>
+          <w:b/>
+          <w:bCs/>
+          <w:lang w:val="ro-RO"/>
+        </w:rPr>
+      </w:pPr>
+      <w:r>
+        <w:rPr>
+          <w:b/>
+          <w:bCs/>
+          <w:lang w:val="ro-RO"/>
+        </w:rPr>
+        <w:t xml:space="preserve"> Interogări analitice simple</w:t>
+      </w:r>
+      <w:r>
+        <w:rPr>
+          <w:b/>
+          <w:bCs/>
+          <w:lang w:val="en-US"/>
+        </w:rPr>
+        <w:t>:</w:t>
+      </w:r>
+    </w:p>
+    <w:p>
+      <w:pPr>
+        <w:numPr>
+          <w:ilvl w:val="0"/>
+          <w:numId w:val="2"/>
+        </w:numPr>
+        <w:spacing w:line="360" w:lineRule="auto"/>
+        <w:ind w:firstLine="856"/>
+        <w:jc w:val="both"/>
+        <w:rPr>
+          <w:b/>
+          <w:bCs/>
+          <w:sz w:val="21"/>
+          <w:szCs w:val="21"/>
+          <w:lang w:val="ro-RO"/>
+        </w:rPr>
+      </w:pPr>
+      <w:r>
+        <w:rPr>
+          <w:b/>
+          <w:bCs/>
+          <w:sz w:val="24"/>
+          <w:szCs w:val="24"/>
+          <w:lang w:val="ro-RO"/>
+        </w:rPr>
+        <w:t xml:space="preserve"> </w:t>
+      </w:r>
+      <w:r>
+        <w:rPr>
+          <w:b/>
+          <w:bCs/>
+          <w:sz w:val="21"/>
+          <w:szCs w:val="21"/>
+          <w:lang w:val="ro-RO"/>
+        </w:rPr>
+        <w:t>Clasamentul destinatarilor dupa valoarea coletelor primite</w:t>
+      </w:r>
+    </w:p>
+    <w:p>
+      <w:pPr>
+        <w:spacing w:line="360" w:lineRule="auto"/>
+        <w:ind w:left="2127"/>
+        <w:jc w:val="both"/>
+        <w:rPr>
+          <w:sz w:val="21"/>
+          <w:szCs w:val="21"/>
+          <w:lang w:val="en-US"/>
+        </w:rPr>
+      </w:pPr>
+      <w:r>
+        <w:rPr>
+          <w:b/>
+          <w:bCs/>
+          <w:sz w:val="21"/>
+          <w:szCs w:val="21"/>
+          <w:lang w:val="ro-RO"/>
+        </w:rPr>
+        <w:t xml:space="preserve">Surse de date integrate: </w:t>
+      </w:r>
+      <w:r>
+        <w:rPr>
+          <w:sz w:val="21"/>
+          <w:szCs w:val="21"/>
+          <w:lang w:val="ro-RO"/>
+        </w:rPr>
+        <w:t>3_Destinatari</w:t>
+      </w:r>
+      <w:r>
+        <w:rPr>
+          <w:sz w:val="21"/>
+          <w:szCs w:val="21"/>
+          <w:lang w:val="ro-RO"/>
+        </w:rPr>
+        <w:t xml:space="preserve"> [</w:t>
+      </w:r>
+      <w:r>
+        <w:rPr>
+          <w:sz w:val="21"/>
+          <w:szCs w:val="21"/>
+          <w:lang w:val="ro-RO"/>
+        </w:rPr>
+        <w:t>XLSX</w:t>
+      </w:r>
+      <w:r>
+        <w:rPr>
+          <w:sz w:val="21"/>
+          <w:szCs w:val="21"/>
+          <w:lang w:val="ro-RO"/>
+        </w:rPr>
+        <w:t>]</w:t>
+      </w:r>
+      <w:r>
+        <w:rPr>
+          <w:sz w:val="21"/>
+          <w:szCs w:val="21"/>
+          <w:lang w:val="ro-RO"/>
+        </w:rPr>
+        <w:t xml:space="preserve"> +</w:t>
+      </w:r>
+      <w:r>
+        <w:rPr>
+          <w:sz w:val="21"/>
+          <w:szCs w:val="21"/>
+          <w:lang w:val="ro-RO"/>
+        </w:rPr>
+        <w:t xml:space="preserve"> </w:t>
+      </w:r>
+      <w:r>
+        <w:rPr>
+          <w:sz w:val="21"/>
+          <w:szCs w:val="21"/>
+          <w:lang w:val="ro-RO"/>
+        </w:rPr>
+        <w:t xml:space="preserve">5_Facturi </w:t>
+      </w:r>
+      <w:r>
+        <w:rPr>
+          <w:sz w:val="21"/>
+          <w:szCs w:val="21"/>
+          <w:lang w:val="en-US"/>
+        </w:rPr>
+        <w:t>[JSON]</w:t>
+      </w:r>
+      <w:r>
+        <w:rPr>
+          <w:sz w:val="21"/>
+          <w:szCs w:val="21"/>
+          <w:lang w:val="en-US"/>
+        </w:rPr>
+        <w:t xml:space="preserve"> +</w:t>
+      </w:r>
+      <w:r>
+        <w:rPr>
+          <w:sz w:val="21"/>
+          <w:szCs w:val="21"/>
+          <w:lang w:val="en-US"/>
+        </w:rPr>
+        <w:t xml:space="preserve"> 6_Detalii_fact [XML]</w:t>
+      </w:r>
+      <w:r>
+        <w:rPr>
+          <w:sz w:val="21"/>
+          <w:szCs w:val="21"/>
+          <w:lang w:val="en-US"/>
+        </w:rPr>
+        <w:t xml:space="preserve"> +</w:t>
+      </w:r>
+      <w:r>
+        <w:rPr>
+          <w:sz w:val="21"/>
+          <w:szCs w:val="21"/>
+          <w:lang w:val="en-US"/>
+        </w:rPr>
+        <w:t xml:space="preserve"> 4_Colete [REST JSON]</w:t>
+      </w:r>
+    </w:p>
+    <w:p>
+      <w:pPr>
+        <w:spacing w:line="360" w:lineRule="auto"/>
+        <w:ind w:left="2127"/>
+        <w:jc w:val="both"/>
+        <w:rPr>
+          <w:sz w:val="21"/>
+          <w:szCs w:val="21"/>
+          <w:lang w:val="en-US"/>
+        </w:rPr>
+      </w:pPr>
+      <w:r>
+        <w:rPr>
+          <w:b/>
+          <w:bCs/>
+          <w:sz w:val="21"/>
+          <w:szCs w:val="21"/>
+          <w:lang w:val="ro-RO"/>
+        </w:rPr>
+        <w:t xml:space="preserve">Tip procesare analitica: </w:t>
+      </w:r>
+      <w:r>
+        <w:rPr>
+          <w:sz w:val="21"/>
+          <w:szCs w:val="21"/>
+          <w:lang w:val="ro-RO"/>
+        </w:rPr>
+        <w:t>functie analitica RANK()</w:t>
+      </w:r>
+    </w:p>
+    <w:p>
+      <w:pPr>
+        <w:spacing w:line="360" w:lineRule="auto"/>
+        <w:ind w:left="2127"/>
+        <w:jc w:val="both"/>
+        <w:rPr>
+          <w:b/>
+          <w:bCs/>
+          <w:sz w:val="21"/>
+          <w:szCs w:val="21"/>
+        </w:rPr>
+      </w:pPr>
+      <w:r>
+        <w:rPr>
+          <w:b/>
+          <w:bCs/>
+          <w:sz w:val="21"/>
+          <w:szCs w:val="21"/>
+        </w:rPr>
+        <w:t xml:space="preserve">DDL SQL: </w:t>
+      </w:r>
+    </w:p>
+    <w:p>
+      <w:pPr>
+        <w:spacing w:line="360" w:lineRule="auto"/>
+        <w:ind w:left="2127"/>
+        <w:rPr>
+          <w:sz w:val="18"/>
+          <w:szCs w:val="18"/>
+          <w:lang w:val="ro-RO"/>
+        </w:rPr>
+      </w:pPr>
+      <w:r>
+        <w:rPr>
+          <w:sz w:val="18"/>
+          <w:szCs w:val="18"/>
+          <w:lang w:val="ro-RO"/>
+        </w:rPr>
+        <w:t>SELECT d."nume"||' '||d."prenume" AS Destinatar,</w:t>
+      </w:r>
+    </w:p>
+    <w:p>
+      <w:pPr>
+        <w:spacing w:line="360" w:lineRule="auto"/>
+        <w:ind w:left="2127"/>
+        <w:rPr>
+          <w:sz w:val="18"/>
+          <w:szCs w:val="18"/>
+          <w:lang w:val="ro-RO"/>
+        </w:rPr>
+      </w:pPr>
+      <w:r>
+        <w:rPr>
+          <w:sz w:val="18"/>
+          <w:szCs w:val="18"/>
+          <w:lang w:val="ro-RO"/>
+        </w:rPr>
+        <w:t>SUM(c.valoare) AS valoare_totala,</w:t>
+      </w:r>
+    </w:p>
+    <w:p>
+      <w:pPr>
+        <w:spacing w:line="360" w:lineRule="auto"/>
+        <w:ind w:left="2127"/>
+        <w:rPr>
+          <w:sz w:val="18"/>
+          <w:szCs w:val="18"/>
+          <w:lang w:val="ro-RO"/>
+        </w:rPr>
+      </w:pPr>
+      <w:r>
+        <w:rPr>
+          <w:sz w:val="18"/>
+          <w:szCs w:val="18"/>
+          <w:lang w:val="ro-RO"/>
+        </w:rPr>
+        <w:t>RANK() OVER(ORDER BY SUM(c.valoare) DESC) AS POZ</w:t>
+      </w:r>
+    </w:p>
+    <w:p>
+      <w:pPr>
+        <w:spacing w:line="360" w:lineRule="auto"/>
+        <w:ind w:left="2127"/>
+        <w:rPr>
+          <w:sz w:val="18"/>
+          <w:szCs w:val="18"/>
+          <w:lang w:val="ro-RO"/>
+        </w:rPr>
+      </w:pPr>
+      <w:r>
+        <w:rPr>
+          <w:sz w:val="18"/>
+          <w:szCs w:val="18"/>
+          <w:lang w:val="ro-RO"/>
+        </w:rPr>
+        <w:t>FROM courier_destinatari d</w:t>
+      </w:r>
+    </w:p>
+    <w:p>
+      <w:pPr>
+        <w:spacing w:line="360" w:lineRule="auto"/>
+        <w:ind w:left="2127"/>
+        <w:rPr>
+          <w:sz w:val="18"/>
+          <w:szCs w:val="18"/>
+          <w:lang w:val="ro-RO"/>
+        </w:rPr>
+      </w:pPr>
+      <w:r>
+        <w:rPr>
+          <w:sz w:val="18"/>
+          <w:szCs w:val="18"/>
+          <w:lang w:val="ro-RO"/>
+        </w:rPr>
+        <w:t>INNER JOIN FACTURI_VIEW f ON d."id_destinatar"=f.id_destinatar</w:t>
+      </w:r>
+    </w:p>
+    <w:p>
+      <w:pPr>
+        <w:spacing w:line="360" w:lineRule="auto"/>
+        <w:ind w:left="2127"/>
+        <w:rPr>
+          <w:sz w:val="18"/>
+          <w:szCs w:val="18"/>
+          <w:lang w:val="ro-RO"/>
+        </w:rPr>
+      </w:pPr>
+      <w:r>
+        <w:rPr>
+          <w:sz w:val="18"/>
+          <w:szCs w:val="18"/>
+          <w:lang w:val="ro-RO"/>
+        </w:rPr>
+        <w:t>INNER JOIN det_fact_view df ON f.nr_factura=df.nr_factura</w:t>
+      </w:r>
+    </w:p>
+    <w:p>
+      <w:pPr>
+        <w:spacing w:line="360" w:lineRule="auto"/>
+        <w:ind w:left="2127"/>
+        <w:rPr>
+          <w:sz w:val="18"/>
+          <w:szCs w:val="18"/>
+          <w:lang w:val="ro-RO"/>
+        </w:rPr>
+      </w:pPr>
+      <w:r>
+        <w:rPr>
+          <w:sz w:val="18"/>
+          <w:szCs w:val="18"/>
+          <w:lang w:val="ro-RO"/>
+        </w:rPr>
+        <w:t>INNER JOIN colete_view c ON df.id_colet=c.id_colet</w:t>
+      </w:r>
+    </w:p>
+    <w:p>
+      <w:pPr>
+        <w:spacing w:line="360" w:lineRule="auto"/>
+        <w:ind w:left="2127"/>
+        <w:rPr>
+          <w:sz w:val="18"/>
+          <w:szCs w:val="18"/>
+          <w:lang w:val="ro-RO"/>
+        </w:rPr>
+      </w:pPr>
+      <w:r>
+        <w:rPr>
+          <w:sz w:val="18"/>
+          <w:szCs w:val="18"/>
+          <w:lang w:val="ro-RO"/>
+        </w:rPr>
+        <w:t>GROUP BY d."nume"||' '||d."prenume";</w:t>
+      </w:r>
+    </w:p>
+    <w:p>
+      <w:pPr>
+        <w:spacing w:line="360" w:lineRule="auto"/>
+        <w:ind w:left="2127"/>
+        <w:rPr>
+          <w:sz w:val="18"/>
+          <w:szCs w:val="18"/>
+          <w:lang w:val="ro-RO"/>
+        </w:rPr>
+      </w:pPr>
+    </w:p>
+    <w:p>
+      <w:pPr>
+        <w:numPr>
+          <w:ilvl w:val="0"/>
+          <w:numId w:val="2"/>
+        </w:numPr>
+        <w:spacing w:line="360" w:lineRule="auto"/>
+        <w:ind w:firstLine="856"/>
+        <w:jc w:val="both"/>
+        <w:rPr>
+          <w:b/>
+          <w:bCs/>
+          <w:sz w:val="21"/>
+          <w:szCs w:val="21"/>
+          <w:lang w:val="ro-RO"/>
+        </w:rPr>
+      </w:pPr>
+      <w:r>
+        <w:rPr>
+          <w:b/>
+          <w:bCs/>
+          <w:sz w:val="21"/>
+          <w:szCs w:val="21"/>
+          <w:lang w:val="ro-RO"/>
+        </w:rPr>
+        <w:t>Valoarea coletelor expediate din fiecare judet și mediu</w:t>
+      </w:r>
+    </w:p>
+    <w:p>
+      <w:pPr>
+        <w:spacing w:line="360" w:lineRule="auto"/>
+        <w:ind w:left="2127"/>
+        <w:jc w:val="both"/>
+        <w:rPr>
+          <w:sz w:val="21"/>
+          <w:szCs w:val="21"/>
+          <w:lang w:val="en-US"/>
+        </w:rPr>
+      </w:pPr>
+      <w:r>
+        <w:rPr>
+          <w:b/>
+          <w:bCs/>
+          <w:sz w:val="21"/>
+          <w:szCs w:val="21"/>
+          <w:lang w:val="ro-RO"/>
+        </w:rPr>
+        <w:t xml:space="preserve">Surse de date integrate: </w:t>
+      </w:r>
+      <w:r>
+        <w:rPr>
+          <w:sz w:val="21"/>
+          <w:szCs w:val="21"/>
+          <w:lang w:val="ro-RO"/>
+        </w:rPr>
+        <w:t xml:space="preserve">1_Coduri_postale </w:t>
+      </w:r>
+      <w:r>
+        <w:rPr>
+          <w:sz w:val="21"/>
+          <w:szCs w:val="21"/>
+          <w:lang w:val="en-US"/>
+        </w:rPr>
+        <w:t xml:space="preserve">[SQL] + 2_Expeditori [CSV] + </w:t>
+      </w:r>
+      <w:r>
+        <w:rPr>
+          <w:sz w:val="21"/>
+          <w:szCs w:val="21"/>
+          <w:lang w:val="ro-RO"/>
+        </w:rPr>
+        <w:t xml:space="preserve">5_Facturi </w:t>
+      </w:r>
+      <w:r>
+        <w:rPr>
+          <w:sz w:val="21"/>
+          <w:szCs w:val="21"/>
+          <w:lang w:val="en-US"/>
+        </w:rPr>
+        <w:t>[JSON]</w:t>
+      </w:r>
+      <w:r>
+        <w:rPr>
+          <w:sz w:val="21"/>
+          <w:szCs w:val="21"/>
+          <w:lang w:val="en-US"/>
+        </w:rPr>
+        <w:t xml:space="preserve"> +</w:t>
+      </w:r>
+      <w:r>
+        <w:rPr>
+          <w:sz w:val="21"/>
+          <w:szCs w:val="21"/>
+          <w:lang w:val="en-US"/>
+        </w:rPr>
+        <w:t xml:space="preserve"> 6_Detalii_fact [XML]</w:t>
+      </w:r>
+      <w:r>
+        <w:rPr>
+          <w:sz w:val="21"/>
+          <w:szCs w:val="21"/>
+          <w:lang w:val="en-US"/>
+        </w:rPr>
+        <w:t xml:space="preserve"> +</w:t>
+      </w:r>
+      <w:r>
+        <w:rPr>
+          <w:sz w:val="21"/>
+          <w:szCs w:val="21"/>
+          <w:lang w:val="en-US"/>
+        </w:rPr>
+        <w:t xml:space="preserve"> 4_Colete [REST JSON]</w:t>
+      </w:r>
+    </w:p>
+    <w:p>
+      <w:pPr>
+        <w:spacing w:line="360" w:lineRule="auto"/>
+        <w:ind w:left="2127"/>
+        <w:jc w:val="both"/>
+        <w:rPr>
+          <w:sz w:val="21"/>
+          <w:szCs w:val="21"/>
+          <w:lang w:val="en-US"/>
+        </w:rPr>
+      </w:pPr>
+      <w:r>
+        <w:rPr>
+          <w:b/>
+          <w:bCs/>
+          <w:sz w:val="21"/>
+          <w:szCs w:val="21"/>
+          <w:lang w:val="ro-RO"/>
+        </w:rPr>
+        <w:t xml:space="preserve">Tip procesare analitica: </w:t>
+      </w:r>
+      <w:r>
+        <w:rPr>
+          <w:sz w:val="21"/>
+          <w:szCs w:val="21"/>
+          <w:lang w:val="ro-RO"/>
+        </w:rPr>
+        <w:t>functie analitica RANK()</w:t>
+      </w:r>
+    </w:p>
+    <w:p>
+      <w:pPr>
+        <w:spacing w:line="360" w:lineRule="auto"/>
+        <w:ind w:left="2127"/>
+        <w:jc w:val="both"/>
+        <w:rPr>
+          <w:b/>
+          <w:bCs/>
+          <w:sz w:val="21"/>
+          <w:szCs w:val="21"/>
+        </w:rPr>
+      </w:pPr>
+      <w:r>
+        <w:rPr>
+          <w:b/>
+          <w:bCs/>
+          <w:sz w:val="21"/>
+          <w:szCs w:val="21"/>
+        </w:rPr>
+        <w:t xml:space="preserve">DDL SQL: </w:t>
+      </w:r>
+    </w:p>
+    <w:p>
+      <w:pPr>
+        <w:spacing w:line="360" w:lineRule="auto"/>
+        <w:ind w:firstLine="2127"/>
+        <w:rPr>
+          <w:sz w:val="18"/>
+          <w:szCs w:val="18"/>
+          <w:lang w:val="ro-RO"/>
+        </w:rPr>
+      </w:pPr>
+      <w:r>
+        <w:rPr>
+          <w:sz w:val="18"/>
+          <w:szCs w:val="18"/>
+          <w:lang w:val="ro-RO"/>
+        </w:rPr>
+        <w:t>SELECT cp.judet,</w:t>
+      </w:r>
+    </w:p>
+    <w:p>
+      <w:pPr>
+        <w:spacing w:line="360" w:lineRule="auto"/>
+        <w:ind w:firstLine="2127"/>
+        <w:rPr>
+          <w:sz w:val="18"/>
+          <w:szCs w:val="18"/>
+          <w:lang w:val="ro-RO"/>
+        </w:rPr>
+      </w:pPr>
+      <w:r>
+        <w:rPr>
+          <w:sz w:val="18"/>
+          <w:szCs w:val="18"/>
+          <w:lang w:val="ro-RO"/>
+        </w:rPr>
+        <w:t>e.mediu, SUM(c.valoare) AS valoare_totala</w:t>
+      </w:r>
+    </w:p>
+    <w:p>
+      <w:pPr>
+        <w:spacing w:line="360" w:lineRule="auto"/>
+        <w:ind w:firstLine="2127"/>
+        <w:rPr>
+          <w:sz w:val="18"/>
+          <w:szCs w:val="18"/>
+          <w:lang w:val="ro-RO"/>
+        </w:rPr>
+      </w:pPr>
+      <w:r>
+        <w:rPr>
+          <w:sz w:val="18"/>
+          <w:szCs w:val="18"/>
+          <w:lang w:val="ro-RO"/>
+        </w:rPr>
+        <w:t>FROM cpostale_view cp</w:t>
+      </w:r>
+    </w:p>
+    <w:p>
+      <w:pPr>
+        <w:spacing w:line="360" w:lineRule="auto"/>
+        <w:ind w:firstLine="2127"/>
+        <w:rPr>
+          <w:sz w:val="18"/>
+          <w:szCs w:val="18"/>
+          <w:lang w:val="ro-RO"/>
+        </w:rPr>
+      </w:pPr>
+      <w:r>
+        <w:rPr>
+          <w:sz w:val="18"/>
+          <w:szCs w:val="18"/>
+          <w:lang w:val="ro-RO"/>
+        </w:rPr>
+        <w:t>INNER JOIN expeditori e ON cp.cod_postal=e.cod_postal</w:t>
+      </w:r>
+    </w:p>
+    <w:p>
+      <w:pPr>
+        <w:spacing w:line="360" w:lineRule="auto"/>
+        <w:ind w:firstLine="2127"/>
+        <w:rPr>
+          <w:sz w:val="18"/>
+          <w:szCs w:val="18"/>
+          <w:lang w:val="ro-RO"/>
+        </w:rPr>
+      </w:pPr>
+      <w:r>
+        <w:rPr>
+          <w:sz w:val="18"/>
+          <w:szCs w:val="18"/>
+          <w:lang w:val="ro-RO"/>
+        </w:rPr>
+        <w:t>INNER JOIN FACTURI_VIEW f ON e.id_expeditor=f.id_expeditor</w:t>
+      </w:r>
+    </w:p>
+    <w:p>
+      <w:pPr>
+        <w:spacing w:line="360" w:lineRule="auto"/>
+        <w:ind w:firstLine="2127"/>
+        <w:rPr>
+          <w:sz w:val="18"/>
+          <w:szCs w:val="18"/>
+          <w:lang w:val="ro-RO"/>
+        </w:rPr>
+      </w:pPr>
+      <w:r>
+        <w:rPr>
+          <w:sz w:val="18"/>
+          <w:szCs w:val="18"/>
+          <w:lang w:val="ro-RO"/>
+        </w:rPr>
+        <w:t>INNER JOIN det_fact_view df ON f.nr_factura=df.nr_factura</w:t>
+      </w:r>
+    </w:p>
+    <w:p>
+      <w:pPr>
+        <w:spacing w:line="360" w:lineRule="auto"/>
+        <w:ind w:firstLine="2127"/>
+        <w:rPr>
+          <w:sz w:val="18"/>
+          <w:szCs w:val="18"/>
+          <w:lang w:val="ro-RO"/>
+        </w:rPr>
+      </w:pPr>
+      <w:r>
+        <w:rPr>
+          <w:sz w:val="18"/>
+          <w:szCs w:val="18"/>
+          <w:lang w:val="ro-RO"/>
+        </w:rPr>
+        <w:t>INNER JOIN colete_view c ON df.id_colet=c.id_colet</w:t>
+      </w:r>
+    </w:p>
+    <w:p>
+      <w:pPr>
+        <w:spacing w:line="360" w:lineRule="auto"/>
+        <w:ind w:firstLine="2127"/>
+        <w:rPr>
+          <w:sz w:val="18"/>
+          <w:szCs w:val="18"/>
+          <w:lang w:val="ro-RO"/>
+        </w:rPr>
+      </w:pPr>
+      <w:r>
+        <w:rPr>
+          <w:sz w:val="18"/>
+          <w:szCs w:val="18"/>
+          <w:lang w:val="ro-RO"/>
+        </w:rPr>
+        <w:t>GROUP BY ROLLUP(cp.judet,e.mediu)</w:t>
+      </w:r>
+    </w:p>
+    <w:p>
+      <w:pPr>
+        <w:spacing w:line="360" w:lineRule="auto"/>
+        <w:ind w:firstLine="2127"/>
+        <w:rPr>
+          <w:sz w:val="18"/>
+          <w:szCs w:val="18"/>
+          <w:lang w:val="ro-RO"/>
+        </w:rPr>
+      </w:pPr>
+      <w:r>
+        <w:rPr>
+          <w:sz w:val="18"/>
+          <w:szCs w:val="18"/>
+          <w:lang w:val="ro-RO"/>
+        </w:rPr>
+        <w:t>ORDER BY 1,2;</w:t>
+      </w:r>
+    </w:p>
+    <w:p>
+      <w:pPr>
+        <w:numPr>
+          <w:ilvl w:val="0"/>
+          <w:numId w:val="2"/>
+        </w:numPr>
+        <w:spacing w:line="360" w:lineRule="auto"/>
+        <w:ind w:firstLine="856"/>
+        <w:jc w:val="both"/>
+        <w:rPr>
+          <w:b/>
+          <w:bCs/>
+          <w:sz w:val="21"/>
+          <w:szCs w:val="21"/>
+          <w:lang w:val="ro-RO"/>
+        </w:rPr>
+      </w:pPr>
+      <w:r>
+        <w:rPr>
+          <w:b/>
+          <w:bCs/>
+          <w:sz w:val="21"/>
+          <w:szCs w:val="21"/>
+          <w:lang w:val="ro-RO"/>
+        </w:rPr>
+        <w:lastRenderedPageBreak/>
+        <w:t>Clasamentul soferilor pe baza greutatii coletelor livrate</w:t>
+      </w:r>
+    </w:p>
+    <w:p>
+      <w:pPr>
+        <w:spacing w:line="360" w:lineRule="auto"/>
+        <w:ind w:left="2127"/>
+        <w:jc w:val="both"/>
+        <w:rPr>
+          <w:sz w:val="21"/>
+          <w:szCs w:val="21"/>
+          <w:lang w:val="en-US"/>
+        </w:rPr>
+      </w:pPr>
+      <w:r>
+        <w:rPr>
+          <w:b/>
+          <w:bCs/>
+          <w:sz w:val="21"/>
+          <w:szCs w:val="21"/>
+          <w:lang w:val="ro-RO"/>
+        </w:rPr>
+        <w:t xml:space="preserve">Surse de date integrate: </w:t>
+      </w:r>
+      <w:r>
+        <w:rPr>
+          <w:sz w:val="21"/>
+          <w:szCs w:val="21"/>
+          <w:lang w:val="ro-RO"/>
+        </w:rPr>
+        <w:t xml:space="preserve">7_Soferi [CSV] </w:t>
+      </w:r>
+      <w:r>
+        <w:rPr>
+          <w:sz w:val="21"/>
+          <w:szCs w:val="21"/>
+          <w:lang w:val="en-US"/>
+        </w:rPr>
+        <w:t xml:space="preserve">+ </w:t>
+      </w:r>
+      <w:r>
+        <w:rPr>
+          <w:sz w:val="21"/>
+          <w:szCs w:val="21"/>
+          <w:lang w:val="en-US"/>
+        </w:rPr>
+        <w:t>10_Transporturi</w:t>
+      </w:r>
+      <w:r>
+        <w:rPr>
+          <w:sz w:val="21"/>
+          <w:szCs w:val="21"/>
+          <w:lang w:val="en-US"/>
+        </w:rPr>
+        <w:t xml:space="preserve"> [</w:t>
+      </w:r>
+      <w:r>
+        <w:rPr>
+          <w:sz w:val="21"/>
+          <w:szCs w:val="21"/>
+          <w:lang w:val="en-US"/>
+        </w:rPr>
+        <w:t>SQL</w:t>
+      </w:r>
+      <w:r>
+        <w:rPr>
+          <w:sz w:val="21"/>
+          <w:szCs w:val="21"/>
+          <w:lang w:val="en-US"/>
+        </w:rPr>
+        <w:t xml:space="preserve">] + </w:t>
+      </w:r>
+      <w:r>
+        <w:rPr>
+          <w:sz w:val="21"/>
+          <w:szCs w:val="21"/>
+          <w:lang w:val="en-US"/>
+        </w:rPr>
+        <w:t>11_Linii_transport [XML]</w:t>
+      </w:r>
+      <w:r>
+        <w:rPr>
+          <w:sz w:val="21"/>
+          <w:szCs w:val="21"/>
+          <w:lang w:val="en-US"/>
+        </w:rPr>
+        <w:t xml:space="preserve"> +</w:t>
+      </w:r>
+      <w:r>
+        <w:rPr>
+          <w:sz w:val="21"/>
+          <w:szCs w:val="21"/>
+          <w:lang w:val="en-US"/>
+        </w:rPr>
+        <w:t xml:space="preserve"> 6_Detalii_fact [XML]</w:t>
+      </w:r>
+      <w:r>
+        <w:rPr>
+          <w:sz w:val="21"/>
+          <w:szCs w:val="21"/>
+          <w:lang w:val="en-US"/>
+        </w:rPr>
+        <w:t xml:space="preserve"> +</w:t>
+      </w:r>
+      <w:r>
+        <w:rPr>
+          <w:sz w:val="21"/>
+          <w:szCs w:val="21"/>
+          <w:lang w:val="en-US"/>
+        </w:rPr>
+        <w:t xml:space="preserve"> 4_Colete [REST JSON]</w:t>
+      </w:r>
+    </w:p>
+    <w:p>
+      <w:pPr>
+        <w:spacing w:line="360" w:lineRule="auto"/>
+        <w:ind w:left="2127"/>
+        <w:jc w:val="both"/>
+        <w:rPr>
+          <w:sz w:val="21"/>
+          <w:szCs w:val="21"/>
+          <w:lang w:val="en-US"/>
+        </w:rPr>
+      </w:pPr>
+      <w:r>
+        <w:rPr>
+          <w:b/>
+          <w:bCs/>
+          <w:sz w:val="21"/>
+          <w:szCs w:val="21"/>
+          <w:lang w:val="ro-RO"/>
+        </w:rPr>
+        <w:t xml:space="preserve">Tip procesare analitica: </w:t>
+      </w:r>
+      <w:r>
+        <w:rPr>
+          <w:sz w:val="21"/>
+          <w:szCs w:val="21"/>
+          <w:lang w:val="ro-RO"/>
+        </w:rPr>
+        <w:t>clauza GROUP BY</w:t>
+      </w:r>
+    </w:p>
+    <w:p>
+      <w:pPr>
+        <w:spacing w:line="360" w:lineRule="auto"/>
+        <w:ind w:left="2127"/>
+        <w:jc w:val="both"/>
+        <w:rPr>
+          <w:b/>
+          <w:bCs/>
+          <w:sz w:val="21"/>
+          <w:szCs w:val="21"/>
+        </w:rPr>
+      </w:pPr>
+      <w:r>
+        <w:rPr>
+          <w:b/>
+          <w:bCs/>
+          <w:sz w:val="21"/>
+          <w:szCs w:val="21"/>
+        </w:rPr>
+        <w:t xml:space="preserve">DDL SQL: </w:t>
+      </w:r>
+    </w:p>
+    <w:p>
+      <w:pPr>
+        <w:spacing w:line="360" w:lineRule="auto"/>
+        <w:ind w:firstLine="2127"/>
+        <w:rPr>
+          <w:sz w:val="18"/>
+          <w:szCs w:val="18"/>
+          <w:lang w:val="ro-RO"/>
+        </w:rPr>
+      </w:pPr>
+      <w:r>
+        <w:rPr>
+          <w:sz w:val="18"/>
+          <w:szCs w:val="18"/>
+          <w:lang w:val="ro-RO"/>
+        </w:rPr>
+        <w:t>SELECT s.nume||' '||s.prenume AS Sofer, SUM(c.greutate) as greutate_totala</w:t>
+      </w:r>
+    </w:p>
+    <w:p>
+      <w:pPr>
+        <w:spacing w:line="360" w:lineRule="auto"/>
+        <w:ind w:firstLine="2127"/>
+        <w:rPr>
+          <w:sz w:val="18"/>
+          <w:szCs w:val="18"/>
+          <w:lang w:val="ro-RO"/>
+        </w:rPr>
+      </w:pPr>
+      <w:r>
+        <w:rPr>
+          <w:sz w:val="18"/>
+          <w:szCs w:val="18"/>
+          <w:lang w:val="ro-RO"/>
+        </w:rPr>
+        <w:t>FROM Soferi s</w:t>
+      </w:r>
+    </w:p>
+    <w:p>
+      <w:pPr>
+        <w:spacing w:line="360" w:lineRule="auto"/>
+        <w:ind w:firstLine="2127"/>
+        <w:rPr>
+          <w:sz w:val="18"/>
+          <w:szCs w:val="18"/>
+          <w:lang w:val="ro-RO"/>
+        </w:rPr>
+      </w:pPr>
+      <w:r>
+        <w:rPr>
+          <w:sz w:val="18"/>
+          <w:szCs w:val="18"/>
+          <w:lang w:val="ro-RO"/>
+        </w:rPr>
+        <w:t>INNER JOIN Transporturi_view t ON s.id_sofer=t.id_sofer</w:t>
+      </w:r>
+    </w:p>
+    <w:p>
+      <w:pPr>
+        <w:spacing w:line="360" w:lineRule="auto"/>
+        <w:ind w:firstLine="2127"/>
+        <w:rPr>
+          <w:sz w:val="18"/>
+          <w:szCs w:val="18"/>
+          <w:lang w:val="ro-RO"/>
+        </w:rPr>
+      </w:pPr>
+      <w:r>
+        <w:rPr>
+          <w:sz w:val="18"/>
+          <w:szCs w:val="18"/>
+          <w:lang w:val="ro-RO"/>
+        </w:rPr>
+        <w:t>INNER JOIN DET_TRANSP dt ON t.id_transport=dt.id_transport</w:t>
+      </w:r>
+    </w:p>
+    <w:p>
+      <w:pPr>
+        <w:spacing w:line="360" w:lineRule="auto"/>
+        <w:ind w:firstLine="2127"/>
+        <w:rPr>
+          <w:sz w:val="18"/>
+          <w:szCs w:val="18"/>
+          <w:lang w:val="ro-RO"/>
+        </w:rPr>
+      </w:pPr>
+      <w:r>
+        <w:rPr>
+          <w:sz w:val="18"/>
+          <w:szCs w:val="18"/>
+          <w:lang w:val="ro-RO"/>
+        </w:rPr>
+        <w:t>INNER JOIN DET_FACT_VIEW df ON dt.nr_factura=df.nr_factura</w:t>
+      </w:r>
+    </w:p>
+    <w:p>
+      <w:pPr>
+        <w:spacing w:line="360" w:lineRule="auto"/>
+        <w:ind w:firstLine="2127"/>
+        <w:rPr>
+          <w:sz w:val="18"/>
+          <w:szCs w:val="18"/>
+          <w:lang w:val="ro-RO"/>
+        </w:rPr>
+      </w:pPr>
+      <w:r>
+        <w:rPr>
+          <w:sz w:val="18"/>
+          <w:szCs w:val="18"/>
+          <w:lang w:val="ro-RO"/>
+        </w:rPr>
+        <w:t>INNER JOIN COLETE_VIEW c ON df.id_colet=c.id_colet</w:t>
+      </w:r>
+    </w:p>
+    <w:p>
+      <w:pPr>
+        <w:spacing w:line="360" w:lineRule="auto"/>
+        <w:ind w:firstLine="2127"/>
+        <w:rPr>
+          <w:sz w:val="18"/>
+          <w:szCs w:val="18"/>
+          <w:lang w:val="ro-RO"/>
+        </w:rPr>
+      </w:pPr>
+      <w:r>
+        <w:rPr>
+          <w:sz w:val="18"/>
+          <w:szCs w:val="18"/>
+          <w:lang w:val="ro-RO"/>
+        </w:rPr>
+        <w:t>GROUP BY s.nume||' '||s.prenume</w:t>
+      </w:r>
+    </w:p>
+    <w:p>
+      <w:pPr>
+        <w:spacing w:line="360" w:lineRule="auto"/>
+        <w:ind w:firstLine="2127"/>
+        <w:rPr>
+          <w:sz w:val="18"/>
+          <w:szCs w:val="18"/>
+          <w:lang w:val="ro-RO"/>
+        </w:rPr>
+      </w:pPr>
+      <w:r>
+        <w:rPr>
+          <w:sz w:val="18"/>
+          <w:szCs w:val="18"/>
+          <w:lang w:val="ro-RO"/>
+        </w:rPr>
+        <w:t>ORDER BY SUM(c.greutate) DESC;</w:t>
+      </w:r>
+    </w:p>
+    <w:p>
+      <w:pPr>
+        <w:spacing w:line="360" w:lineRule="auto"/>
+        <w:ind w:firstLine="2127"/>
+        <w:rPr>
+          <w:sz w:val="21"/>
+          <w:szCs w:val="21"/>
+        </w:rPr>
+      </w:pPr>
+    </w:p>
+    <w:p>
+      <w:pPr>
+        <w:numPr>
+          <w:ilvl w:val="0"/>
+          <w:numId w:val="2"/>
+        </w:numPr>
+        <w:tabs>
+          <w:tab w:val="clear" w:pos="420"/>
+          <w:tab w:val="left" w:pos="1560"/>
+          <w:tab w:val="left" w:pos="1701"/>
+        </w:tabs>
+        <w:spacing w:line="360" w:lineRule="auto"/>
+        <w:ind w:left="1134" w:firstLine="142"/>
+        <w:jc w:val="both"/>
+        <w:rPr>
+          <w:b/>
+          <w:bCs/>
+          <w:sz w:val="21"/>
+          <w:szCs w:val="21"/>
+          <w:lang w:val="ro-RO"/>
+        </w:rPr>
+      </w:pPr>
+      <w:r>
+        <w:rPr>
+          <w:b/>
+          <w:bCs/>
+          <w:sz w:val="21"/>
+          <w:szCs w:val="21"/>
+          <w:lang w:val="ro-RO"/>
+        </w:rPr>
+        <w:t>Raport pe baza valorii totale</w:t>
+      </w:r>
+      <w:r>
+        <w:rPr>
+          <w:b/>
+          <w:bCs/>
+          <w:sz w:val="21"/>
+          <w:szCs w:val="21"/>
+          <w:lang w:val="ro-RO"/>
+        </w:rPr>
+        <w:t xml:space="preserve"> a coletelor primite de destinatarii din fiecare judet și mediu</w:t>
+      </w:r>
+    </w:p>
+    <w:p>
+      <w:pPr>
+        <w:spacing w:line="360" w:lineRule="auto"/>
+        <w:ind w:left="2127"/>
+        <w:jc w:val="both"/>
+        <w:rPr>
+          <w:sz w:val="21"/>
+          <w:szCs w:val="21"/>
+          <w:lang w:val="en-US"/>
+        </w:rPr>
+      </w:pPr>
+      <w:r>
+        <w:rPr>
+          <w:b/>
+          <w:bCs/>
+          <w:sz w:val="21"/>
+          <w:szCs w:val="21"/>
+          <w:lang w:val="ro-RO"/>
+        </w:rPr>
+        <w:t xml:space="preserve">Surse de date integrate: </w:t>
+      </w:r>
+      <w:r>
+        <w:rPr>
+          <w:sz w:val="21"/>
+          <w:szCs w:val="21"/>
+          <w:lang w:val="ro-RO"/>
+        </w:rPr>
+        <w:t xml:space="preserve">1_Coduri_postale </w:t>
+      </w:r>
+      <w:r>
+        <w:rPr>
+          <w:sz w:val="21"/>
+          <w:szCs w:val="21"/>
+          <w:lang w:val="en-US"/>
+        </w:rPr>
+        <w:t xml:space="preserve">[SQL] + </w:t>
+      </w:r>
+      <w:r>
+        <w:rPr>
+          <w:sz w:val="21"/>
+          <w:szCs w:val="21"/>
+          <w:lang w:val="ro-RO"/>
+        </w:rPr>
+        <w:t>3_Destinatari [XLSX]</w:t>
+      </w:r>
+      <w:r>
+        <w:rPr>
+          <w:sz w:val="21"/>
+          <w:szCs w:val="21"/>
+          <w:lang w:val="ro-RO"/>
+        </w:rPr>
+        <w:t xml:space="preserve"> </w:t>
+      </w:r>
+      <w:r>
+        <w:rPr>
+          <w:sz w:val="21"/>
+          <w:szCs w:val="21"/>
+          <w:lang w:val="en-US"/>
+        </w:rPr>
+        <w:t xml:space="preserve">+ </w:t>
+      </w:r>
+      <w:r>
+        <w:rPr>
+          <w:sz w:val="21"/>
+          <w:szCs w:val="21"/>
+          <w:lang w:val="ro-RO"/>
+        </w:rPr>
+        <w:t xml:space="preserve">5_Facturi </w:t>
+      </w:r>
+      <w:r>
+        <w:rPr>
+          <w:sz w:val="21"/>
+          <w:szCs w:val="21"/>
+          <w:lang w:val="en-US"/>
+        </w:rPr>
+        <w:t>[JSON]</w:t>
+      </w:r>
+      <w:r>
+        <w:rPr>
+          <w:sz w:val="21"/>
+          <w:szCs w:val="21"/>
+          <w:lang w:val="en-US"/>
+        </w:rPr>
+        <w:t xml:space="preserve"> +</w:t>
+      </w:r>
+      <w:r>
+        <w:rPr>
+          <w:sz w:val="21"/>
+          <w:szCs w:val="21"/>
+          <w:lang w:val="en-US"/>
+        </w:rPr>
+        <w:t xml:space="preserve"> 6_Detalii_fact [XML]</w:t>
+      </w:r>
+      <w:r>
+        <w:rPr>
+          <w:sz w:val="21"/>
+          <w:szCs w:val="21"/>
+          <w:lang w:val="en-US"/>
+        </w:rPr>
+        <w:t xml:space="preserve"> +</w:t>
+      </w:r>
+      <w:r>
+        <w:rPr>
+          <w:sz w:val="21"/>
+          <w:szCs w:val="21"/>
+          <w:lang w:val="en-US"/>
+        </w:rPr>
+        <w:t xml:space="preserve"> 4_Colete [REST JSON]</w:t>
+      </w:r>
+    </w:p>
+    <w:p>
+      <w:pPr>
+        <w:spacing w:line="360" w:lineRule="auto"/>
+        <w:ind w:left="2127"/>
+        <w:jc w:val="both"/>
+        <w:rPr>
+          <w:sz w:val="21"/>
+          <w:szCs w:val="21"/>
+          <w:lang w:val="en-US"/>
+        </w:rPr>
+      </w:pPr>
+      <w:r>
+        <w:rPr>
+          <w:b/>
+          <w:bCs/>
+          <w:sz w:val="21"/>
+          <w:szCs w:val="21"/>
+          <w:lang w:val="ro-RO"/>
+        </w:rPr>
+        <w:t xml:space="preserve">Tip procesare analitica: </w:t>
+      </w:r>
+      <w:r>
+        <w:rPr>
+          <w:sz w:val="21"/>
+          <w:szCs w:val="21"/>
+          <w:lang w:val="ro-RO"/>
+        </w:rPr>
+        <w:t>operatorul CUBE</w:t>
+      </w:r>
+    </w:p>
+    <w:p>
+      <w:pPr>
+        <w:spacing w:line="360" w:lineRule="auto"/>
+        <w:ind w:left="2127"/>
+        <w:jc w:val="both"/>
+        <w:rPr>
+          <w:b/>
+          <w:bCs/>
+          <w:sz w:val="21"/>
+          <w:szCs w:val="21"/>
+        </w:rPr>
+      </w:pPr>
+      <w:r>
+        <w:rPr>
+          <w:b/>
+          <w:bCs/>
+          <w:sz w:val="21"/>
+          <w:szCs w:val="21"/>
+        </w:rPr>
+        <w:t xml:space="preserve">DDL SQL: </w:t>
+      </w:r>
+    </w:p>
+    <w:p>
+      <w:pPr>
+        <w:spacing w:line="360" w:lineRule="auto"/>
+        <w:ind w:firstLine="2127"/>
+        <w:rPr>
+          <w:sz w:val="18"/>
+          <w:szCs w:val="18"/>
+          <w:lang w:val="ro-RO"/>
+        </w:rPr>
+      </w:pPr>
+      <w:r>
+        <w:rPr>
+          <w:sz w:val="18"/>
+          <w:szCs w:val="18"/>
+          <w:lang w:val="ro-RO"/>
+        </w:rPr>
+        <w:t>SELECT</w:t>
+      </w:r>
+    </w:p>
+    <w:p>
+      <w:pPr>
+        <w:spacing w:line="360" w:lineRule="auto"/>
+        <w:ind w:firstLine="2127"/>
+        <w:rPr>
+          <w:sz w:val="18"/>
+          <w:szCs w:val="18"/>
+          <w:lang w:val="ro-RO"/>
+        </w:rPr>
+      </w:pPr>
+      <w:r>
+        <w:rPr>
+          <w:sz w:val="18"/>
+          <w:szCs w:val="18"/>
+          <w:lang w:val="ro-RO"/>
+        </w:rPr>
+        <w:t xml:space="preserve">    cp.judet,</w:t>
+      </w:r>
+    </w:p>
+    <w:p>
+      <w:pPr>
+        <w:spacing w:line="360" w:lineRule="auto"/>
+        <w:ind w:firstLine="2127"/>
+        <w:rPr>
+          <w:sz w:val="18"/>
+          <w:szCs w:val="18"/>
+          <w:lang w:val="ro-RO"/>
+        </w:rPr>
+      </w:pPr>
+      <w:r>
+        <w:rPr>
+          <w:sz w:val="18"/>
+          <w:szCs w:val="18"/>
+          <w:lang w:val="ro-RO"/>
+        </w:rPr>
+        <w:t xml:space="preserve">    cp.localitate,</w:t>
+      </w:r>
+    </w:p>
+    <w:p>
+      <w:pPr>
+        <w:spacing w:line="360" w:lineRule="auto"/>
+        <w:ind w:firstLine="2127"/>
+        <w:rPr>
+          <w:sz w:val="18"/>
+          <w:szCs w:val="18"/>
+          <w:lang w:val="ro-RO"/>
+        </w:rPr>
+      </w:pPr>
+      <w:r>
+        <w:rPr>
+          <w:sz w:val="18"/>
+          <w:szCs w:val="18"/>
+          <w:lang w:val="ro-RO"/>
+        </w:rPr>
+        <w:t xml:space="preserve">    d."mediu" as mediu,</w:t>
+      </w:r>
+    </w:p>
+    <w:p>
+      <w:pPr>
+        <w:spacing w:line="360" w:lineRule="auto"/>
+        <w:ind w:firstLine="2127"/>
+        <w:rPr>
+          <w:sz w:val="18"/>
+          <w:szCs w:val="18"/>
+          <w:lang w:val="ro-RO"/>
+        </w:rPr>
+      </w:pPr>
+      <w:r>
+        <w:rPr>
+          <w:sz w:val="18"/>
+          <w:szCs w:val="18"/>
+          <w:lang w:val="ro-RO"/>
+        </w:rPr>
+        <w:t xml:space="preserve">    SUM(c.valoare) AS valoare_totala</w:t>
+      </w:r>
+    </w:p>
+    <w:p>
+      <w:pPr>
+        <w:spacing w:line="360" w:lineRule="auto"/>
+        <w:ind w:firstLine="2127"/>
+        <w:rPr>
+          <w:sz w:val="18"/>
+          <w:szCs w:val="18"/>
+          <w:lang w:val="ro-RO"/>
+        </w:rPr>
+      </w:pPr>
+      <w:r>
+        <w:rPr>
+          <w:sz w:val="18"/>
+          <w:szCs w:val="18"/>
+          <w:lang w:val="ro-RO"/>
+        </w:rPr>
+        <w:t xml:space="preserve">FROM cpostale_view cp </w:t>
+      </w:r>
+    </w:p>
+    <w:p>
+      <w:pPr>
+        <w:spacing w:line="360" w:lineRule="auto"/>
+        <w:ind w:firstLine="2127"/>
+        <w:rPr>
+          <w:sz w:val="18"/>
+          <w:szCs w:val="18"/>
+          <w:lang w:val="ro-RO"/>
+        </w:rPr>
+      </w:pPr>
+      <w:r>
+        <w:rPr>
+          <w:sz w:val="18"/>
+          <w:szCs w:val="18"/>
+          <w:lang w:val="ro-RO"/>
+        </w:rPr>
+        <w:t>INNER JOIN courier_destinatari d ON cp.cod_postal=d."cod_postal"</w:t>
+      </w:r>
+    </w:p>
+    <w:p>
+      <w:pPr>
+        <w:spacing w:line="360" w:lineRule="auto"/>
+        <w:ind w:firstLine="2127"/>
+        <w:rPr>
+          <w:sz w:val="18"/>
+          <w:szCs w:val="18"/>
+          <w:lang w:val="ro-RO"/>
+        </w:rPr>
+      </w:pPr>
+      <w:r>
+        <w:rPr>
+          <w:sz w:val="18"/>
+          <w:szCs w:val="18"/>
+          <w:lang w:val="ro-RO"/>
+        </w:rPr>
+        <w:t>INNER JOIN FACTURI_VIEW f ON d."id_destinatar"=f.id_destinatar</w:t>
+      </w:r>
+    </w:p>
+    <w:p>
+      <w:pPr>
+        <w:spacing w:line="360" w:lineRule="auto"/>
+        <w:ind w:firstLine="2127"/>
+        <w:rPr>
+          <w:sz w:val="18"/>
+          <w:szCs w:val="18"/>
+          <w:lang w:val="ro-RO"/>
+        </w:rPr>
+      </w:pPr>
+      <w:r>
+        <w:rPr>
+          <w:sz w:val="18"/>
+          <w:szCs w:val="18"/>
+          <w:lang w:val="ro-RO"/>
+        </w:rPr>
+        <w:t>INNER JOIN det_fact_view df ON f.nr_factura=df.nr_factura</w:t>
+      </w:r>
+    </w:p>
+    <w:p>
+      <w:pPr>
+        <w:spacing w:line="360" w:lineRule="auto"/>
+        <w:ind w:firstLine="2127"/>
+        <w:rPr>
+          <w:sz w:val="18"/>
+          <w:szCs w:val="18"/>
+          <w:lang w:val="ro-RO"/>
+        </w:rPr>
+      </w:pPr>
+      <w:r>
+        <w:rPr>
+          <w:sz w:val="18"/>
+          <w:szCs w:val="18"/>
+          <w:lang w:val="ro-RO"/>
+        </w:rPr>
+        <w:t>INNER JOIN colete_view c ON df.id_colet=c.id_colet</w:t>
+      </w:r>
+    </w:p>
+    <w:p>
+      <w:pPr>
+        <w:spacing w:line="360" w:lineRule="auto"/>
+        <w:ind w:firstLine="2127"/>
+        <w:rPr>
+          <w:sz w:val="18"/>
+          <w:szCs w:val="18"/>
+          <w:lang w:val="ro-RO"/>
+        </w:rPr>
+      </w:pPr>
+      <w:r>
+        <w:rPr>
+          <w:sz w:val="18"/>
+          <w:szCs w:val="18"/>
+          <w:lang w:val="ro-RO"/>
+        </w:rPr>
+        <w:t>GROUP BY CUBE(cp.judet,cp.localitate,d."mediu")</w:t>
+      </w:r>
+    </w:p>
+    <w:p>
+      <w:pPr>
+        <w:spacing w:line="360" w:lineRule="auto"/>
+        <w:ind w:firstLine="2127"/>
+        <w:rPr>
+          <w:sz w:val="18"/>
+          <w:szCs w:val="18"/>
+          <w:lang w:val="ro-RO"/>
+        </w:rPr>
+      </w:pPr>
+      <w:r>
+        <w:rPr>
+          <w:sz w:val="18"/>
+          <w:szCs w:val="18"/>
+          <w:lang w:val="ro-RO"/>
+        </w:rPr>
+        <w:t>ORDER BY 1,2</w:t>
+      </w:r>
+    </w:p>
+    <w:p>
+      <w:pPr>
+        <w:spacing w:line="360" w:lineRule="auto"/>
+        <w:ind w:firstLine="2127"/>
+        <w:rPr>
+          <w:sz w:val="18"/>
+          <w:szCs w:val="18"/>
+          <w:lang w:val="ro-RO"/>
+        </w:rPr>
+      </w:pPr>
+      <w:r>
+        <w:rPr>
+          <w:sz w:val="18"/>
+          <w:szCs w:val="18"/>
+          <w:lang w:val="ro-RO"/>
+        </w:rPr>
+        <w:t>FETCH NEXT 90 ROWS ONLY;</w:t>
+      </w:r>
+      <w:r>
+        <w:rPr>
+          <w:sz w:val="18"/>
+          <w:szCs w:val="18"/>
+          <w:lang w:val="ro-RO"/>
+        </w:rPr>
+        <w:t>;</w:t>
+      </w:r>
+    </w:p>
+    <w:p>
+      <w:pPr>
+        <w:spacing w:after="320" w:line="342" w:lineRule="auto"/>
+        <w:rPr>
+          <w:sz w:val="21"/>
+          <w:szCs w:val="21"/>
+        </w:rPr>
+      </w:pPr>
     </w:p>
     <w:sectPr>
       <w:pgSz w:w="12240" w:h="15840"/>
@@ -13874,6 +15394,119 @@
 <file path=word/numbering.xml><?xml version="1.0" encoding="utf-8"?>
 <w:numbering xmlns:wpc="http://schemas.microsoft.com/office/word/2010/wordprocessingCanvas" xmlns:cx="http://schemas.microsoft.com/office/drawing/2014/chartex" xmlns:cx1="http://schemas.microsoft.com/office/drawing/2015/9/8/chartex" xmlns:cx2="http://schemas.microsoft.com/office/drawing/2015/10/21/chartex" xmlns:cx3="http://schemas.microsoft.com/office/drawing/2016/5/9/chartex" xmlns:cx4="http://schemas.microsoft.com/office/drawing/2016/5/10/chartex" xmlns:cx5="http://schemas.microsoft.com/office/drawing/2016/5/11/chartex" xmlns:cx6="http://schemas.microsoft.com/office/drawing/2016/5/12/chartex" xmlns:cx7="http://schemas.microsoft.com/office/drawing/2016/5/13/chartex" xmlns:cx8="http://schemas.microsoft.com/office/drawing/2016/5/14/chartex" xmlns:mc="http://schemas.openxmlformats.org/markup-compatibility/2006" xmlns:aink="http://schemas.microsoft.com/office/drawing/2016/ink" xmlns:am3d="http://schemas.microsoft.com/office/drawing/2017/model3d" xmlns:o="urn:schemas-microsoft-com:office:office" xmlns:oel="http://schemas.microsoft.com/office/2019/extlst" xmlns:r="http://schemas.openxmlformats.org/officeDocument/2006/relationships" xmlns:m="http://schemas.openxmlformats.org/officeDocument/2006/math" xmlns:v="urn:schemas-microsoft-com:vml" xmlns:wp14="http://schemas.microsoft.com/office/word/2010/wordprocessingDrawing" xmlns:wp="http://schemas.openxmlformats.org/drawingml/2006/wordprocessingDrawing" xmlns:w10="urn:schemas-microsoft-com:office:word" xmlns:w="http://schemas.openxmlformats.org/wordprocessingml/2006/main" xmlns:w14="http://schemas.microsoft.com/office/word/2010/wordml" xmlns:w15="http://schemas.microsoft.com/office/word/2012/wordml" xmlns:w16cex="http://schemas.microsoft.com/office/word/2018/wordml/cex" xmlns:w16cid="http://schemas.microsoft.com/office/word/2016/wordml/cid" xmlns:w16="http://schemas.microsoft.com/office/word/2018/wordml" xmlns:w16du="http://schemas.microsoft.com/office/word/2023/wordml/word16du" xmlns:w16sdtdh="http://schemas.microsoft.com/office/word/2020/wordml/sdtdatahash" xmlns:w16se="http://schemas.microsoft.com/office/word/2015/wordml/symex" xmlns:wpg="http://schemas.microsoft.com/office/word/2010/wordprocessingGroup" xmlns:wpi="http://schemas.microsoft.com/office/word/2010/wordprocessingInk" xmlns:wne="http://schemas.microsoft.com/office/word/2006/wordml" xmlns:wps="http://schemas.microsoft.com/office/word/2010/wordprocessingShape" mc:Ignorable="w14 w15 w16se w16cid w16 w16cex w16sdtdh wp14">
   <w:abstractNum w:abstractNumId="0" w15:restartNumberingAfterBreak="0">
+    <w:nsid w:val="17DC0E77"/>
+    <w:multiLevelType w:val="hybridMultilevel"/>
+    <w:tmpl w:val="5E7AF634"/>
+    <w:lvl w:ilvl="0" w:tplc="04090001">
+      <w:start w:val="1"/>
+      <w:numFmt w:val="bullet"/>
+      <w:lvlText w:val=""/>
+      <w:lvlJc w:val="left"/>
+      <w:pPr>
+        <w:ind w:left="4122" w:hanging="360"/>
+      </w:pPr>
+      <w:rPr>
+        <w:rFonts w:ascii="Symbol" w:hAnsi="Symbol" w:hint="default"/>
+      </w:rPr>
+    </w:lvl>
+    <w:lvl w:ilvl="1" w:tplc="04090003" w:tentative="1">
+      <w:start w:val="1"/>
+      <w:numFmt w:val="bullet"/>
+      <w:lvlText w:val="o"/>
+      <w:lvlJc w:val="left"/>
+      <w:pPr>
+        <w:ind w:left="4842" w:hanging="360"/>
+      </w:pPr>
+      <w:rPr>
+        <w:rFonts w:ascii="Courier New" w:hAnsi="Courier New" w:cs="Courier New" w:hint="default"/>
+      </w:rPr>
+    </w:lvl>
+    <w:lvl w:ilvl="2" w:tplc="04090005" w:tentative="1">
+      <w:start w:val="1"/>
+      <w:numFmt w:val="bullet"/>
+      <w:lvlText w:val=""/>
+      <w:lvlJc w:val="left"/>
+      <w:pPr>
+        <w:ind w:left="5562" w:hanging="360"/>
+      </w:pPr>
+      <w:rPr>
+        <w:rFonts w:ascii="Wingdings" w:hAnsi="Wingdings" w:hint="default"/>
+      </w:rPr>
+    </w:lvl>
+    <w:lvl w:ilvl="3" w:tplc="04090001" w:tentative="1">
+      <w:start w:val="1"/>
+      <w:numFmt w:val="bullet"/>
+      <w:lvlText w:val=""/>
+      <w:lvlJc w:val="left"/>
+      <w:pPr>
+        <w:ind w:left="6282" w:hanging="360"/>
+      </w:pPr>
+      <w:rPr>
+        <w:rFonts w:ascii="Symbol" w:hAnsi="Symbol" w:hint="default"/>
+      </w:rPr>
+    </w:lvl>
+    <w:lvl w:ilvl="4" w:tplc="04090003" w:tentative="1">
+      <w:start w:val="1"/>
+      <w:numFmt w:val="bullet"/>
+      <w:lvlText w:val="o"/>
+      <w:lvlJc w:val="left"/>
+      <w:pPr>
+        <w:ind w:left="7002" w:hanging="360"/>
+      </w:pPr>
+      <w:rPr>
+        <w:rFonts w:ascii="Courier New" w:hAnsi="Courier New" w:cs="Courier New" w:hint="default"/>
+      </w:rPr>
+    </w:lvl>
+    <w:lvl w:ilvl="5" w:tplc="04090005" w:tentative="1">
+      <w:start w:val="1"/>
+      <w:numFmt w:val="bullet"/>
+      <w:lvlText w:val=""/>
+      <w:lvlJc w:val="left"/>
+      <w:pPr>
+        <w:ind w:left="7722" w:hanging="360"/>
+      </w:pPr>
+      <w:rPr>
+        <w:rFonts w:ascii="Wingdings" w:hAnsi="Wingdings" w:hint="default"/>
+      </w:rPr>
+    </w:lvl>
+    <w:lvl w:ilvl="6" w:tplc="04090001" w:tentative="1">
+      <w:start w:val="1"/>
+      <w:numFmt w:val="bullet"/>
+      <w:lvlText w:val=""/>
+      <w:lvlJc w:val="left"/>
+      <w:pPr>
+        <w:ind w:left="8442" w:hanging="360"/>
+      </w:pPr>
+      <w:rPr>
+        <w:rFonts w:ascii="Symbol" w:hAnsi="Symbol" w:hint="default"/>
+      </w:rPr>
+    </w:lvl>
+    <w:lvl w:ilvl="7" w:tplc="04090003" w:tentative="1">
+      <w:start w:val="1"/>
+      <w:numFmt w:val="bullet"/>
+      <w:lvlText w:val="o"/>
+      <w:lvlJc w:val="left"/>
+      <w:pPr>
+        <w:ind w:left="9162" w:hanging="360"/>
+      </w:pPr>
+      <w:rPr>
+        <w:rFonts w:ascii="Courier New" w:hAnsi="Courier New" w:cs="Courier New" w:hint="default"/>
+      </w:rPr>
+    </w:lvl>
+    <w:lvl w:ilvl="8" w:tplc="04090005" w:tentative="1">
+      <w:start w:val="1"/>
+      <w:numFmt w:val="bullet"/>
+      <w:lvlText w:val=""/>
+      <w:lvlJc w:val="left"/>
+      <w:pPr>
+        <w:ind w:left="9882" w:hanging="360"/>
+      </w:pPr>
+      <w:rPr>
+        <w:rFonts w:ascii="Wingdings" w:hAnsi="Wingdings" w:hint="default"/>
+      </w:rPr>
+    </w:lvl>
+  </w:abstractNum>
+  <w:abstractNum w:abstractNumId="1" w15:restartNumberingAfterBreak="0">
     <w:nsid w:val="53411C8A"/>
     <w:multiLevelType w:val="multilevel"/>
     <w:tmpl w:val="2ECA45E8"/>
@@ -14006,8 +15639,39 @@
       </w:rPr>
     </w:lvl>
   </w:abstractNum>
+  <w:abstractNum w:abstractNumId="2" w15:restartNumberingAfterBreak="0">
+    <w:nsid w:val="70473642"/>
+    <w:multiLevelType w:val="singleLevel"/>
+    <w:tmpl w:val="70473642"/>
+    <w:lvl w:ilvl="0">
+      <w:start w:val="1"/>
+      <w:numFmt w:val="bullet"/>
+      <w:lvlText w:val=""/>
+      <w:lvlJc w:val="left"/>
+      <w:pPr>
+        <w:tabs>
+          <w:tab w:val="left" w:pos="420"/>
+        </w:tabs>
+        <w:ind w:left="420" w:hanging="420"/>
+      </w:pPr>
+      <w:rPr>
+        <w:rFonts w:ascii="Wingdings" w:hAnsi="Wingdings" w:hint="default"/>
+        <w:sz w:val="16"/>
+      </w:rPr>
+    </w:lvl>
+  </w:abstractNum>
   <w:num w:numId="1" w16cid:durableId="454444117">
+    <w:abstractNumId w:val="1"/>
+  </w:num>
+  <w:num w:numId="2" w16cid:durableId="403651074">
+    <w:abstractNumId w:val="2"/>
+  </w:num>
+  <w:num w:numId="3" w16cid:durableId="2130857752">
     <w:abstractNumId w:val="0"/>
+  </w:num>
+  <w:num w:numId="4" w16cid:durableId="1937327872">
+    <w:abstractNumId w:val="2"/>
+    <w:lvlOverride w:ilvl="0"/>
   </w:num>
 </w:numbering>
 </file>
@@ -14917,24 +16581,6 @@
 </file>
 
 <file path=customXml/item1.xml><?xml version="1.0" encoding="utf-8"?>
-<p:properties xmlns:p="http://schemas.microsoft.com/office/2006/metadata/properties" xmlns:xsi="http://www.w3.org/2001/XMLSchema-instance" xmlns:pc="http://schemas.microsoft.com/office/infopath/2007/PartnerControls">
-  <documentManagement>
-    <PublishingExpirationDate xmlns="http://schemas.microsoft.com/sharepoint/v3" xsi:nil="true"/>
-    <PublishingStartDate xmlns="http://schemas.microsoft.com/sharepoint/v3" xsi:nil="true"/>
-  </documentManagement>
-</p:properties>
-</file>
-
-<file path=customXml/item2.xml><?xml version="1.0" encoding="utf-8"?>
-<?mso-contentType ?>
-<FormTemplates xmlns="http://schemas.microsoft.com/sharepoint/v3/contenttype/forms">
-  <Display>DocumentLibraryForm</Display>
-  <Edit>DocumentLibraryForm</Edit>
-  <New>DocumentLibraryForm</New>
-</FormTemplates>
-</file>
-
-<file path=customXml/item3.xml><?xml version="1.0" encoding="utf-8"?>
 <ct:contentTypeSchema xmlns:ct="http://schemas.microsoft.com/office/2006/metadata/contentType" xmlns:ma="http://schemas.microsoft.com/office/2006/metadata/properties/metaAttributes" ct:_="" ma:_="" ma:contentTypeName="Document" ma:contentTypeID="0x0101008A0A7A08FA204D4789D3557B1806CDC7" ma:contentTypeVersion="1" ma:contentTypeDescription="Create a new document." ma:contentTypeScope="" ma:versionID="d2e10a3c5d3bea853733628db104ce92">
   <xsd:schema xmlns:xsd="http://www.w3.org/2001/XMLSchema" xmlns:xs="http://www.w3.org/2001/XMLSchema" xmlns:p="http://schemas.microsoft.com/office/2006/metadata/properties" xmlns:ns1="http://schemas.microsoft.com/sharepoint/v3" targetNamespace="http://schemas.microsoft.com/office/2006/metadata/properties" ma:root="true" ma:fieldsID="ff01fac345008aa34b3a53f2166bf3c8" ns1:_="">
     <xsd:import namespace="http://schemas.microsoft.com/sharepoint/v3"/>
@@ -15066,25 +16712,25 @@
 </ct:contentTypeSchema>
 </file>
 
-<file path=customXml/itemProps1.xml><?xml version="1.0" encoding="utf-8"?>
-<ds:datastoreItem xmlns:ds="http://schemas.openxmlformats.org/officeDocument/2006/customXml" ds:itemID="{2DF9D2C9-1F85-4817-959D-A6B3CBEF40C8}">
-  <ds:schemaRefs>
-    <ds:schemaRef ds:uri="http://schemas.microsoft.com/office/2006/metadata/properties"/>
-    <ds:schemaRef ds:uri="http://schemas.microsoft.com/office/infopath/2007/PartnerControls"/>
-    <ds:schemaRef ds:uri="http://schemas.microsoft.com/sharepoint/v3"/>
-  </ds:schemaRefs>
-</ds:datastoreItem>
+<file path=customXml/item2.xml><?xml version="1.0" encoding="utf-8"?>
+<?mso-contentType ?>
+<FormTemplates xmlns="http://schemas.microsoft.com/sharepoint/v3/contenttype/forms">
+  <Display>DocumentLibraryForm</Display>
+  <Edit>DocumentLibraryForm</Edit>
+  <New>DocumentLibraryForm</New>
+</FormTemplates>
 </file>
 
-<file path=customXml/itemProps2.xml><?xml version="1.0" encoding="utf-8"?>
-<ds:datastoreItem xmlns:ds="http://schemas.openxmlformats.org/officeDocument/2006/customXml" ds:itemID="{5BA90A0F-9337-4995-83D2-E509DB198BA9}">
-  <ds:schemaRefs>
-    <ds:schemaRef ds:uri="http://schemas.microsoft.com/sharepoint/v3/contenttype/forms"/>
-  </ds:schemaRefs>
-</ds:datastoreItem>
+<file path=customXml/item3.xml><?xml version="1.0" encoding="utf-8"?>
+<p:properties xmlns:p="http://schemas.microsoft.com/office/2006/metadata/properties" xmlns:xsi="http://www.w3.org/2001/XMLSchema-instance" xmlns:pc="http://schemas.microsoft.com/office/infopath/2007/PartnerControls">
+  <documentManagement>
+    <PublishingExpirationDate xmlns="http://schemas.microsoft.com/sharepoint/v3" xsi:nil="true"/>
+    <PublishingStartDate xmlns="http://schemas.microsoft.com/sharepoint/v3" xsi:nil="true"/>
+  </documentManagement>
+</p:properties>
 </file>
 
-<file path=customXml/itemProps3.xml><?xml version="1.0" encoding="utf-8"?>
+<file path=customXml/itemProps1.xml><?xml version="1.0" encoding="utf-8"?>
 <ds:datastoreItem xmlns:ds="http://schemas.openxmlformats.org/officeDocument/2006/customXml" ds:itemID="{C3BC6C4B-E51B-49E1-AE08-DE9A4122B867}">
   <ds:schemaRefs>
     <ds:schemaRef ds:uri="http://schemas.microsoft.com/office/2006/metadata/contentType"/>
@@ -15100,4 +16746,22 @@
     <ds:schemaRef ds:uri="http://schemas.microsoft.com/internal/obd"/>
   </ds:schemaRefs>
 </ds:datastoreItem>
+</file>
+
+<file path=customXml/itemProps2.xml><?xml version="1.0" encoding="utf-8"?>
+<ds:datastoreItem xmlns:ds="http://schemas.openxmlformats.org/officeDocument/2006/customXml" ds:itemID="{5BA90A0F-9337-4995-83D2-E509DB198BA9}">
+  <ds:schemaRefs>
+    <ds:schemaRef ds:uri="http://schemas.microsoft.com/sharepoint/v3/contenttype/forms"/>
+  </ds:schemaRefs>
+</ds:datastoreItem>
+</file>
+
+<file path=customXml/itemProps3.xml><?xml version="1.0" encoding="utf-8"?>
+<ds:datastoreItem xmlns:ds="http://schemas.openxmlformats.org/officeDocument/2006/customXml" ds:itemID="{2DF9D2C9-1F85-4817-959D-A6B3CBEF40C8}">
+  <ds:schemaRefs>
+    <ds:schemaRef ds:uri="http://schemas.microsoft.com/office/2006/metadata/properties"/>
+    <ds:schemaRef ds:uri="http://schemas.microsoft.com/office/infopath/2007/PartnerControls"/>
+    <ds:schemaRef ds:uri="http://schemas.microsoft.com/sharepoint/v3"/>
+  </ds:schemaRefs>
+</ds:datastoreItem>
 </file>
</xml_diff>